<commit_message>
dodano scenariusz użytkowania aplikacji
</commit_message>
<xml_diff>
--- a/Opis projektu.docx
+++ b/Opis projektu.docx
@@ -85,85 +85,272 @@
         </w:rPr>
         <w:t>2.</w:t>
       </w:r>
+      <w:r>
+        <w:rPr>
+          <w:b/>
+          <w:u w:val="single"/>
+        </w:rPr>
+        <w:t>Opis projektu:</w:t>
+      </w:r>
+    </w:p>
+    <w:p>
+      <w:r>
+        <w:t xml:space="preserve">Aplikacja „My </w:t>
+      </w:r>
+      <w:proofErr w:type="spellStart"/>
+      <w:r>
+        <w:t>Book</w:t>
+      </w:r>
+      <w:proofErr w:type="spellEnd"/>
+      <w:r>
+        <w:t xml:space="preserve"> List (MBL)” powinna:</w:t>
+      </w:r>
+    </w:p>
+    <w:p>
+      <w:r>
+        <w:t>-umożliwiać użytkownikom zapisywanie przeczytanych książek</w:t>
+      </w:r>
+    </w:p>
+    <w:p>
+      <w:r>
+        <w:t>-dodawanie książek do przeczytania</w:t>
+      </w:r>
+    </w:p>
+    <w:p>
+      <w:r>
+        <w:t>-dodawanie „zakładki” umożliwiającej zapis ostatnio czytanej strony</w:t>
+      </w:r>
+    </w:p>
+    <w:p>
+      <w:r>
+        <w:t>-umożliwiane dodawania użytkownikom książek których nie ma na liście</w:t>
+      </w:r>
+    </w:p>
+    <w:p/>
+    <w:p>
+      <w:r>
+        <w:t>Tytuły książek oraz „zakładki” będą zapisywane w pliku tekstowym(txt)</w:t>
+      </w:r>
+    </w:p>
+    <w:p/>
+    <w:p>
+      <w:r>
+        <w:t>Aplikacja posiada elementy:</w:t>
+      </w:r>
+    </w:p>
+    <w:p>
+      <w:r>
+        <w:t>-Aplikacja będzie posiadała listę książek wbudowanych w aplikacje jak i tych podanych przez użytkownika</w:t>
+      </w:r>
+    </w:p>
+    <w:p>
+      <w:r>
+        <w:t>-pasek wyszukiwania tytułów książek</w:t>
+      </w:r>
+    </w:p>
+    <w:p>
+      <w:r>
+        <w:t>-okienko do dodawania „zakładek” i nowych książek</w:t>
+      </w:r>
+    </w:p>
+    <w:p>
+      <w:r>
+        <w:t>-skala oceniania książek</w:t>
+      </w:r>
+    </w:p>
+    <w:p>
+      <w:r>
+        <w:t>-średnia długość przeczytania książki</w:t>
+      </w:r>
+    </w:p>
+    <w:p/>
+    <w:p>
+      <w:pPr>
+        <w:rPr>
+          <w:b/>
+          <w:u w:val="single"/>
+        </w:rPr>
+      </w:pPr>
+      <w:r>
+        <w:rPr>
+          <w:b/>
+          <w:u w:val="single"/>
+        </w:rPr>
+        <w:t>Scenariusz użytkowania aplikacji  „</w:t>
+      </w:r>
+      <w:r>
+        <w:rPr>
+          <w:b/>
+          <w:u w:val="single"/>
+        </w:rPr>
+        <w:t>M</w:t>
+      </w:r>
+      <w:r>
+        <w:rPr>
+          <w:b/>
+          <w:u w:val="single"/>
+        </w:rPr>
+        <w:t xml:space="preserve">y </w:t>
+      </w:r>
+      <w:proofErr w:type="spellStart"/>
+      <w:r>
+        <w:rPr>
+          <w:b/>
+          <w:u w:val="single"/>
+        </w:rPr>
+        <w:t>B</w:t>
+      </w:r>
+      <w:r>
+        <w:rPr>
+          <w:b/>
+          <w:u w:val="single"/>
+        </w:rPr>
+        <w:t>ook</w:t>
+      </w:r>
+      <w:proofErr w:type="spellEnd"/>
+      <w:r>
+        <w:rPr>
+          <w:b/>
+          <w:u w:val="single"/>
+        </w:rPr>
+        <w:t xml:space="preserve"> </w:t>
+      </w:r>
+      <w:r>
+        <w:rPr>
+          <w:b/>
+          <w:u w:val="single"/>
+        </w:rPr>
+        <w:t>L</w:t>
+      </w:r>
+      <w:r>
+        <w:rPr>
+          <w:b/>
+          <w:u w:val="single"/>
+        </w:rPr>
+        <w:t>ist”</w:t>
+      </w:r>
+    </w:p>
+    <w:p>
+      <w:pPr>
+        <w:rPr>
+          <w:b/>
+          <w:u w:val="single"/>
+        </w:rPr>
+      </w:pPr>
+      <w:r>
+        <w:rPr>
+          <w:b/>
+          <w:u w:val="single"/>
+        </w:rPr>
+        <w:t>Wersja I</w:t>
+      </w:r>
+    </w:p>
+    <w:p>
+      <w:r>
+        <w:t>1.użytkownik włącza aplikacje</w:t>
+      </w:r>
+    </w:p>
+    <w:p>
+      <w:r>
+        <w:t xml:space="preserve">2.użytkownik wybiera swoją </w:t>
+      </w:r>
+      <w:r>
+        <w:t>książkę</w:t>
+      </w:r>
+      <w:r>
+        <w:t xml:space="preserve"> z gotowych książek </w:t>
+      </w:r>
+    </w:p>
+    <w:p>
+      <w:r>
+        <w:t xml:space="preserve">3. użytkownik </w:t>
+      </w:r>
+      <w:r>
+        <w:t>wybiera stronę na której skończył czytać książkę(dodaje tzw. „zakładkę”)</w:t>
+      </w:r>
+    </w:p>
+    <w:p>
+      <w:r>
+        <w:t>4.użytkownik po przeczytaniu danej książki może wystawić jej ocenę(w skali od 1/10)</w:t>
+      </w:r>
+    </w:p>
+    <w:p>
+      <w:r>
+        <w:t>5. użytkownik wyłącza aplikacje</w:t>
+      </w:r>
+    </w:p>
+    <w:p>
+      <w:pPr>
+        <w:rPr>
+          <w:b/>
+          <w:u w:val="single"/>
+        </w:rPr>
+      </w:pPr>
+      <w:r>
+        <w:rPr>
+          <w:b/>
+          <w:u w:val="single"/>
+        </w:rPr>
+        <w:t>Wersja II</w:t>
+      </w:r>
+    </w:p>
+    <w:p>
+      <w:r>
+        <w:t>1.użytkownik włącza aplikacje</w:t>
+      </w:r>
+    </w:p>
+    <w:p>
+      <w:r>
+        <w:t xml:space="preserve">2.użytkownik </w:t>
+      </w:r>
+      <w:r>
+        <w:t xml:space="preserve">tworzy nową </w:t>
+      </w:r>
+      <w:proofErr w:type="spellStart"/>
+      <w:r>
+        <w:t>ksią</w:t>
+      </w:r>
       <w:bookmarkStart w:id="0" w:name="_GoBack"/>
       <w:bookmarkEnd w:id="0"/>
       <w:r>
-        <w:rPr>
-          <w:b/>
-          <w:u w:val="single"/>
-        </w:rPr>
-        <w:t>Opis projektu:</w:t>
-      </w:r>
-    </w:p>
-    <w:p>
-      <w:r>
-        <w:t xml:space="preserve">Aplikacja „My </w:t>
+        <w:t>żke</w:t>
+      </w:r>
+      <w:proofErr w:type="spellEnd"/>
+      <w:r>
+        <w:t xml:space="preserve"> i dodaje ją na </w:t>
       </w:r>
       <w:proofErr w:type="spellStart"/>
       <w:r>
-        <w:t>Book</w:t>
+        <w:t>liste</w:t>
       </w:r>
       <w:proofErr w:type="spellEnd"/>
       <w:r>
-        <w:t xml:space="preserve"> List (MBL)” powinna:</w:t>
-      </w:r>
-    </w:p>
-    <w:p>
-      <w:r>
-        <w:t>-umożliwiać użytkownikom zapisywanie przeczytanych książek</w:t>
-      </w:r>
-    </w:p>
-    <w:p>
-      <w:r>
-        <w:t>-dodawanie książek do przeczytania</w:t>
-      </w:r>
-    </w:p>
-    <w:p>
-      <w:r>
-        <w:t>-dodawanie „zakładki” umożliwiającej zapis ostatnio czytanej strony</w:t>
-      </w:r>
-    </w:p>
-    <w:p>
-      <w:r>
-        <w:t>-umożliwiane dodawania użytkownikom książek których nie ma na liście</w:t>
-      </w:r>
-    </w:p>
-    <w:p/>
-    <w:p>
-      <w:r>
-        <w:t>Tytuły książek oraz „zakładki” będą zapisywane w pliku tekstowym(txt)</w:t>
-      </w:r>
-    </w:p>
-    <w:p/>
-    <w:p>
-      <w:r>
-        <w:t>Aplikacja posiada elementy:</w:t>
-      </w:r>
-    </w:p>
-    <w:p>
-      <w:r>
-        <w:t>-Aplikacja będzie posiadała listę książek wbudowanych w aplikacje jak i tych podanych przez użytkownika</w:t>
-      </w:r>
-    </w:p>
-    <w:p>
-      <w:r>
-        <w:t>-pasek wyszukiwania tytułów książek</w:t>
-      </w:r>
-    </w:p>
-    <w:p>
-      <w:r>
-        <w:t>-okienko do dodawania „zakładek” i nowych książek</w:t>
-      </w:r>
-    </w:p>
-    <w:p>
-      <w:r>
-        <w:t>-skala oceniania książek</w:t>
-      </w:r>
-    </w:p>
-    <w:p>
-      <w:r>
-        <w:t>-średnia długość przeczytania książki</w:t>
-      </w:r>
+        <w:t xml:space="preserve"> </w:t>
+      </w:r>
+    </w:p>
+    <w:p>
+      <w:r>
+        <w:lastRenderedPageBreak/>
+        <w:t>3. użytkownik wybiera stronę na której skończył czytać książkę(dodaje tzw. „zakładkę”)</w:t>
+      </w:r>
+    </w:p>
+    <w:p>
+      <w:r>
+        <w:t>4.użytkownik po przeczytaniu danej książki może wystawić jej ocenę(w skali od 1/10)</w:t>
+      </w:r>
+    </w:p>
+    <w:p>
+      <w:r>
+        <w:t>5. użytkownik wyłącza aplikacje</w:t>
+      </w:r>
+    </w:p>
+    <w:p>
+      <w:pPr>
+        <w:rPr>
+          <w:b/>
+          <w:u w:val="single"/>
+        </w:rPr>
+      </w:pPr>
     </w:p>
     <w:sectPr>
       <w:pgSz w:w="11906" w:h="16838"/>
@@ -572,6 +759,7 @@
   <w:style w:type="paragraph" w:default="1" w:styleId="Normalny">
     <w:name w:val="Normal"/>
     <w:qFormat/>
+    <w:rsid w:val="00773BA1"/>
   </w:style>
   <w:style w:type="character" w:default="1" w:styleId="Domylnaczcionkaakapitu">
     <w:name w:val="Default Paragraph Font"/>

</xml_diff>